<commit_message>
Russian translate update, Silent
</commit_message>
<xml_diff>
--- a/RezMod/Readme.docx
+++ b/RezMod/Readme.docx
@@ -3709,7 +3709,7 @@
           <w:sz w:val="28"/>
           <w:szCs w:val="28"/>
         </w:rPr>
-        <w:t>30</w:t>
+        <w:t>5</w:t>
       </w:r>
       <w:r>
         <w:rPr>
@@ -3725,7 +3725,7 @@
           <w:sz w:val="28"/>
           <w:szCs w:val="28"/>
         </w:rPr>
-        <w:t>9</w:t>
+        <w:t>10</w:t>
       </w:r>
       <w:bookmarkStart w:id="0" w:name="_GoBack"/>
       <w:bookmarkEnd w:id="0"/>
@@ -4040,6 +4040,7 @@
         <w:pStyle w:val="PlainText"/>
         <w:rPr>
           <w:rFonts w:asciiTheme="minorHAnsi" w:hAnsiTheme="minorHAnsi" w:cs="Courier New"/>
+          <w:b/>
           <w:sz w:val="28"/>
           <w:szCs w:val="28"/>
         </w:rPr>
@@ -4086,6 +4087,25 @@
           <w:sz w:val="28"/>
           <w:szCs w:val="28"/>
         </w:rPr>
+        <w:t>- Russian Translation fixes from Silent of the arcanecoast.ru</w:t>
+      </w:r>
+    </w:p>
+    <w:p>
+      <w:pPr>
+        <w:pStyle w:val="PlainText"/>
+        <w:rPr>
+          <w:rFonts w:asciiTheme="minorHAnsi" w:hAnsiTheme="minorHAnsi" w:cs="Courier New"/>
+          <w:sz w:val="28"/>
+          <w:szCs w:val="28"/>
+        </w:rPr>
+      </w:pPr>
+      <w:r>
+        <w:rPr>
+          <w:rFonts w:asciiTheme="minorHAnsi" w:hAnsiTheme="minorHAnsi" w:cs="Courier New"/>
+          <w:sz w:val="28"/>
+          <w:szCs w:val="28"/>
+        </w:rPr>
+        <w:lastRenderedPageBreak/>
         <w:t>- Updated to WeiDU v23100</w:t>
       </w:r>
     </w:p>
@@ -4807,6 +4827,7 @@
           <w:sz w:val="28"/>
           <w:szCs w:val="28"/>
         </w:rPr>
+        <w:lastRenderedPageBreak/>
         <w:t>VERSION v0.</w:t>
       </w:r>
       <w:r>
@@ -4841,7 +4862,6 @@
           <w:sz w:val="28"/>
           <w:szCs w:val="28"/>
         </w:rPr>
-        <w:lastRenderedPageBreak/>
         <w:t xml:space="preserve">- </w:t>
       </w:r>
       <w:r>
@@ -7075,7 +7095,7 @@
 </file>
 
 <file path=customXml/itemProps1.xml><?xml version="1.0" encoding="utf-8"?>
-<ds:datastoreItem xmlns:ds="http://schemas.openxmlformats.org/officeDocument/2006/customXml" ds:itemID="{7D8F0691-4EDE-4134-B325-222FA545D944}">
+<ds:datastoreItem xmlns:ds="http://schemas.openxmlformats.org/officeDocument/2006/customXml" ds:itemID="{43EBC566-1E17-42D7-9B4B-42BDC68E10F3}">
   <ds:schemaRefs>
     <ds:schemaRef ds:uri="http://schemas.openxmlformats.org/officeDocument/2006/bibliography"/>
   </ds:schemaRefs>

</xml_diff>